<commit_message>
Fix some issues to get a stable version. Add speed configuration for each automaton and FPS monitoring.
</commit_message>
<xml_diff>
--- a/Génie Logiciel/Product Backlog/Product Backlog.docx
+++ b/Génie Logiciel/Product Backlog/Product Backlog.docx
@@ -15,14 +15,7 @@
           <w:sz w:val="60"/>
           <w:szCs w:val="60"/>
         </w:rPr>
-        <w:t>PRODUCT</w:t>
-      </w:r>
-      <w:r>
-        <w:rPr>
-          <w:sz w:val="60"/>
-          <w:szCs w:val="60"/>
-        </w:rPr>
-        <w:t xml:space="preserve"> BACKLOG</w:t>
+        <w:t>PRODUCT BACKLOG</w:t>
       </w:r>
     </w:p>
     <w:p>
@@ -36,10 +29,8 @@
     </w:p>
     <w:tbl>
       <w:tblPr>
-        <w:tblStyle w:val="a"/>
         <w:tblW w:w="5000" w:type="pct"/>
         <w:jc w:val="center"/>
-        <w:tblInd w:w="0" w:type="dxa"/>
         <w:tblBorders>
           <w:top w:val="nil"/>
           <w:left w:val="nil"/>
@@ -952,13 +943,15 @@
               <w:jc w:val="center"/>
               <w:rPr>
                 <w:rFonts w:asciiTheme="majorHAnsi" w:hAnsiTheme="majorHAnsi" w:cstheme="majorHAnsi"/>
-                <w:sz w:val="24"/>
-              </w:rPr>
-            </w:pPr>
-            <w:proofErr w:type="spellStart"/>
-            <w:r>
-              <w:rPr>
-                <w:rFonts w:asciiTheme="majorHAnsi" w:hAnsiTheme="majorHAnsi" w:cstheme="majorHAnsi"/>
+                <w:strike/>
+                <w:sz w:val="24"/>
+              </w:rPr>
+            </w:pPr>
+            <w:proofErr w:type="spellStart"/>
+            <w:r>
+              <w:rPr>
+                <w:rFonts w:asciiTheme="majorHAnsi" w:hAnsiTheme="majorHAnsi" w:cstheme="majorHAnsi"/>
+                <w:strike/>
                 <w:color w:val="367DA2"/>
                 <w:sz w:val="24"/>
                 <w:szCs w:val="20"/>
@@ -969,6 +962,7 @@
             <w:r>
               <w:rPr>
                 <w:rFonts w:asciiTheme="majorHAnsi" w:hAnsiTheme="majorHAnsi" w:cstheme="majorHAnsi"/>
+                <w:strike/>
                 <w:color w:val="367DA2"/>
                 <w:sz w:val="24"/>
                 <w:szCs w:val="20"/>
@@ -979,6 +973,7 @@
             <w:r>
               <w:rPr>
                 <w:rFonts w:asciiTheme="majorHAnsi" w:hAnsiTheme="majorHAnsi" w:cstheme="majorHAnsi"/>
+                <w:strike/>
                 <w:color w:val="367DA2"/>
                 <w:sz w:val="24"/>
                 <w:szCs w:val="20"/>
@@ -989,6 +984,7 @@
             <w:r>
               <w:rPr>
                 <w:rFonts w:asciiTheme="majorHAnsi" w:hAnsiTheme="majorHAnsi" w:cstheme="majorHAnsi"/>
+                <w:strike/>
                 <w:color w:val="367DA2"/>
                 <w:sz w:val="24"/>
                 <w:szCs w:val="20"/>
@@ -999,6 +995,7 @@
             <w:r>
               <w:rPr>
                 <w:rFonts w:asciiTheme="majorHAnsi" w:hAnsiTheme="majorHAnsi" w:cstheme="majorHAnsi"/>
+                <w:strike/>
                 <w:color w:val="367DA2"/>
                 <w:sz w:val="24"/>
                 <w:szCs w:val="20"/>
@@ -1009,6 +1006,7 @@
             <w:r>
               <w:rPr>
                 <w:rFonts w:asciiTheme="majorHAnsi" w:hAnsiTheme="majorHAnsi" w:cstheme="majorHAnsi"/>
+                <w:strike/>
                 <w:color w:val="367DA2"/>
                 <w:sz w:val="24"/>
                 <w:szCs w:val="20"/>
@@ -1019,6 +1017,7 @@
             <w:r>
               <w:rPr>
                 <w:rFonts w:asciiTheme="majorHAnsi" w:hAnsiTheme="majorHAnsi" w:cstheme="majorHAnsi"/>
+                <w:strike/>
                 <w:color w:val="367DA2"/>
                 <w:sz w:val="24"/>
                 <w:szCs w:val="20"/>
@@ -1029,6 +1028,7 @@
             <w:r>
               <w:rPr>
                 <w:rFonts w:asciiTheme="majorHAnsi" w:hAnsiTheme="majorHAnsi" w:cstheme="majorHAnsi"/>
+                <w:strike/>
                 <w:color w:val="367DA2"/>
                 <w:sz w:val="24"/>
                 <w:szCs w:val="20"/>
@@ -1039,6 +1039,7 @@
             <w:r>
               <w:rPr>
                 <w:rFonts w:asciiTheme="majorHAnsi" w:hAnsiTheme="majorHAnsi" w:cstheme="majorHAnsi"/>
+                <w:strike/>
                 <w:color w:val="367DA2"/>
                 <w:sz w:val="24"/>
                 <w:szCs w:val="20"/>
@@ -1049,6 +1050,7 @@
             <w:r>
               <w:rPr>
                 <w:rFonts w:asciiTheme="majorHAnsi" w:hAnsiTheme="majorHAnsi" w:cstheme="majorHAnsi"/>
+                <w:strike/>
                 <w:color w:val="367DA2"/>
                 <w:sz w:val="24"/>
                 <w:szCs w:val="20"/>
@@ -1059,6 +1061,7 @@
             <w:r>
               <w:rPr>
                 <w:rFonts w:asciiTheme="majorHAnsi" w:hAnsiTheme="majorHAnsi" w:cstheme="majorHAnsi"/>
+                <w:strike/>
                 <w:color w:val="367DA2"/>
                 <w:sz w:val="24"/>
                 <w:szCs w:val="20"/>
@@ -1374,7 +1377,7 @@
                 <w:sz w:val="24"/>
                 <w:szCs w:val="20"/>
               </w:rPr>
-              <w:t>3</w:t>
+              <w:t>4</w:t>
             </w:r>
           </w:p>
         </w:tc>
@@ -1506,8 +1509,6 @@
             </w:pPr>
           </w:p>
         </w:tc>
-        <w:bookmarkStart w:id="0" w:name="_GoBack"/>
-        <w:bookmarkEnd w:id="0"/>
       </w:tr>
       <w:tr>
         <w:trPr>
@@ -1668,7 +1669,7 @@
                 <w:sz w:val="24"/>
                 <w:szCs w:val="20"/>
               </w:rPr>
-              <w:t>4</w:t>
+              <w:t>3</w:t>
             </w:r>
           </w:p>
         </w:tc>
@@ -1963,6 +1964,8 @@
               </w:rPr>
               <w:t>4</w:t>
             </w:r>
+            <w:bookmarkStart w:id="0" w:name="_GoBack"/>
+            <w:bookmarkEnd w:id="0"/>
           </w:p>
         </w:tc>
         <w:tc>
@@ -2351,6 +2354,14 @@
                 <w:szCs w:val="20"/>
               </w:rPr>
             </w:pPr>
+            <w:r>
+              <w:rPr>
+                <w:rFonts w:asciiTheme="majorHAnsi" w:hAnsiTheme="majorHAnsi" w:cstheme="majorHAnsi"/>
+                <w:sz w:val="24"/>
+                <w:szCs w:val="20"/>
+              </w:rPr>
+              <w:t>x</w:t>
+            </w:r>
           </w:p>
         </w:tc>
         <w:tc>
@@ -2379,13 +2390,6 @@
                 <w:sz w:val="24"/>
               </w:rPr>
             </w:pPr>
-            <w:r>
-              <w:rPr>
-                <w:rFonts w:asciiTheme="majorHAnsi" w:hAnsiTheme="majorHAnsi" w:cstheme="majorHAnsi"/>
-                <w:sz w:val="24"/>
-              </w:rPr>
-              <w:t>x</w:t>
-            </w:r>
           </w:p>
         </w:tc>
         <w:tc>
@@ -2682,42 +2686,41 @@
                 <w:szCs w:val="20"/>
               </w:rPr>
             </w:pPr>
-            <w:r>
-              <w:rPr>
-                <w:rFonts w:asciiTheme="majorHAnsi" w:hAnsiTheme="majorHAnsi" w:cstheme="majorHAnsi"/>
-                <w:sz w:val="24"/>
-                <w:szCs w:val="20"/>
+          </w:p>
+        </w:tc>
+        <w:tc>
+          <w:tcPr>
+            <w:tcW w:w="700" w:type="pct"/>
+            <w:tcBorders>
+              <w:top w:val="single" w:sz="6" w:space="0" w:color="000000"/>
+              <w:left w:val="single" w:sz="6" w:space="0" w:color="000000"/>
+              <w:bottom w:val="single" w:sz="6" w:space="0" w:color="000000"/>
+              <w:right w:val="single" w:sz="6" w:space="0" w:color="000000"/>
+            </w:tcBorders>
+            <w:shd w:val="clear" w:color="auto" w:fill="FFFFFF"/>
+            <w:tcMar>
+              <w:top w:w="60" w:type="dxa"/>
+              <w:left w:w="60" w:type="dxa"/>
+              <w:bottom w:w="60" w:type="dxa"/>
+              <w:right w:w="60" w:type="dxa"/>
+            </w:tcMar>
+            <w:vAlign w:val="center"/>
+          </w:tcPr>
+          <w:p>
+            <w:pPr>
+              <w:jc w:val="center"/>
+              <w:rPr>
+                <w:rFonts w:asciiTheme="majorHAnsi" w:hAnsiTheme="majorHAnsi" w:cstheme="majorHAnsi"/>
+                <w:sz w:val="24"/>
+              </w:rPr>
+            </w:pPr>
+            <w:r>
+              <w:rPr>
+                <w:rFonts w:asciiTheme="majorHAnsi" w:hAnsiTheme="majorHAnsi" w:cstheme="majorHAnsi"/>
+                <w:sz w:val="24"/>
               </w:rPr>
               <w:t>x</w:t>
             </w:r>
-          </w:p>
-        </w:tc>
-        <w:tc>
-          <w:tcPr>
-            <w:tcW w:w="700" w:type="pct"/>
-            <w:tcBorders>
-              <w:top w:val="single" w:sz="6" w:space="0" w:color="000000"/>
-              <w:left w:val="single" w:sz="6" w:space="0" w:color="000000"/>
-              <w:bottom w:val="single" w:sz="6" w:space="0" w:color="000000"/>
-              <w:right w:val="single" w:sz="6" w:space="0" w:color="000000"/>
-            </w:tcBorders>
-            <w:shd w:val="clear" w:color="auto" w:fill="FFFFFF"/>
-            <w:tcMar>
-              <w:top w:w="60" w:type="dxa"/>
-              <w:left w:w="60" w:type="dxa"/>
-              <w:bottom w:w="60" w:type="dxa"/>
-              <w:right w:w="60" w:type="dxa"/>
-            </w:tcMar>
-            <w:vAlign w:val="center"/>
-          </w:tcPr>
-          <w:p>
-            <w:pPr>
-              <w:jc w:val="center"/>
-              <w:rPr>
-                <w:rFonts w:asciiTheme="majorHAnsi" w:hAnsiTheme="majorHAnsi" w:cstheme="majorHAnsi"/>
-                <w:sz w:val="24"/>
-              </w:rPr>
-            </w:pPr>
           </w:p>
         </w:tc>
         <w:tc>
@@ -3406,6 +3409,298 @@
               </w:rPr>
               <w:t>x</w:t>
             </w:r>
+          </w:p>
+        </w:tc>
+      </w:tr>
+      <w:tr>
+        <w:trPr>
+          <w:trHeight w:val="737"/>
+          <w:jc w:val="center"/>
+        </w:trPr>
+        <w:tc>
+          <w:tcPr>
+            <w:tcW w:w="1994" w:type="pct"/>
+            <w:tcBorders>
+              <w:top w:val="single" w:sz="6" w:space="0" w:color="000000"/>
+              <w:left w:val="single" w:sz="6" w:space="0" w:color="000000"/>
+              <w:bottom w:val="single" w:sz="6" w:space="0" w:color="000000"/>
+              <w:right w:val="single" w:sz="6" w:space="0" w:color="000000"/>
+            </w:tcBorders>
+            <w:shd w:val="clear" w:color="auto" w:fill="FFFFFF"/>
+            <w:tcMar>
+              <w:top w:w="60" w:type="dxa"/>
+              <w:left w:w="60" w:type="dxa"/>
+              <w:bottom w:w="60" w:type="dxa"/>
+              <w:right w:w="60" w:type="dxa"/>
+            </w:tcMar>
+            <w:vAlign w:val="center"/>
+          </w:tcPr>
+          <w:p>
+            <w:pPr>
+              <w:jc w:val="center"/>
+              <w:rPr>
+                <w:rFonts w:asciiTheme="majorHAnsi" w:hAnsiTheme="majorHAnsi" w:cstheme="majorHAnsi"/>
+                <w:color w:val="367DA2"/>
+                <w:sz w:val="24"/>
+                <w:szCs w:val="20"/>
+              </w:rPr>
+            </w:pPr>
+            <w:proofErr w:type="spellStart"/>
+            <w:r>
+              <w:rPr>
+                <w:rFonts w:asciiTheme="majorHAnsi" w:hAnsiTheme="majorHAnsi" w:cstheme="majorHAnsi"/>
+                <w:color w:val="367DA2"/>
+                <w:sz w:val="24"/>
+                <w:szCs w:val="20"/>
+              </w:rPr>
+              <w:t>L’utilisateur</w:t>
+            </w:r>
+            <w:proofErr w:type="spellEnd"/>
+            <w:r>
+              <w:rPr>
+                <w:rFonts w:asciiTheme="majorHAnsi" w:hAnsiTheme="majorHAnsi" w:cstheme="majorHAnsi"/>
+                <w:color w:val="367DA2"/>
+                <w:sz w:val="24"/>
+                <w:szCs w:val="20"/>
+              </w:rPr>
+              <w:t xml:space="preserve"> </w:t>
+            </w:r>
+            <w:proofErr w:type="spellStart"/>
+            <w:r>
+              <w:rPr>
+                <w:rFonts w:asciiTheme="majorHAnsi" w:hAnsiTheme="majorHAnsi" w:cstheme="majorHAnsi"/>
+                <w:color w:val="367DA2"/>
+                <w:sz w:val="24"/>
+                <w:szCs w:val="20"/>
+              </w:rPr>
+              <w:t>veut</w:t>
+            </w:r>
+            <w:proofErr w:type="spellEnd"/>
+            <w:r>
+              <w:rPr>
+                <w:rFonts w:asciiTheme="majorHAnsi" w:hAnsiTheme="majorHAnsi" w:cstheme="majorHAnsi"/>
+                <w:color w:val="367DA2"/>
+                <w:sz w:val="24"/>
+                <w:szCs w:val="20"/>
+              </w:rPr>
+              <w:t xml:space="preserve"> </w:t>
+            </w:r>
+            <w:proofErr w:type="spellStart"/>
+            <w:r>
+              <w:rPr>
+                <w:rFonts w:asciiTheme="majorHAnsi" w:hAnsiTheme="majorHAnsi" w:cstheme="majorHAnsi"/>
+                <w:color w:val="367DA2"/>
+                <w:sz w:val="24"/>
+                <w:szCs w:val="20"/>
+              </w:rPr>
+              <w:t>voir</w:t>
+            </w:r>
+            <w:proofErr w:type="spellEnd"/>
+            <w:r>
+              <w:rPr>
+                <w:rFonts w:asciiTheme="majorHAnsi" w:hAnsiTheme="majorHAnsi" w:cstheme="majorHAnsi"/>
+                <w:color w:val="367DA2"/>
+                <w:sz w:val="24"/>
+                <w:szCs w:val="20"/>
+              </w:rPr>
+              <w:t xml:space="preserve"> un </w:t>
+            </w:r>
+            <w:proofErr w:type="spellStart"/>
+            <w:r>
+              <w:rPr>
+                <w:rFonts w:asciiTheme="majorHAnsi" w:hAnsiTheme="majorHAnsi" w:cstheme="majorHAnsi"/>
+                <w:color w:val="367DA2"/>
+                <w:sz w:val="24"/>
+                <w:szCs w:val="20"/>
+              </w:rPr>
+              <w:t>écosystème</w:t>
+            </w:r>
+            <w:proofErr w:type="spellEnd"/>
+            <w:r>
+              <w:rPr>
+                <w:rFonts w:asciiTheme="majorHAnsi" w:hAnsiTheme="majorHAnsi" w:cstheme="majorHAnsi"/>
+                <w:color w:val="367DA2"/>
+                <w:sz w:val="24"/>
+                <w:szCs w:val="20"/>
+              </w:rPr>
+              <w:t xml:space="preserve"> stable et </w:t>
+            </w:r>
+            <w:proofErr w:type="spellStart"/>
+            <w:r>
+              <w:rPr>
+                <w:rFonts w:asciiTheme="majorHAnsi" w:hAnsiTheme="majorHAnsi" w:cstheme="majorHAnsi"/>
+                <w:color w:val="367DA2"/>
+                <w:sz w:val="24"/>
+                <w:szCs w:val="20"/>
+              </w:rPr>
+              <w:t>réaliste</w:t>
+            </w:r>
+            <w:proofErr w:type="spellEnd"/>
+          </w:p>
+        </w:tc>
+        <w:tc>
+          <w:tcPr>
+            <w:tcW w:w="590" w:type="pct"/>
+            <w:tcBorders>
+              <w:top w:val="single" w:sz="6" w:space="0" w:color="000000"/>
+              <w:left w:val="single" w:sz="6" w:space="0" w:color="000000"/>
+              <w:bottom w:val="single" w:sz="6" w:space="0" w:color="000000"/>
+              <w:right w:val="single" w:sz="6" w:space="0" w:color="000000"/>
+            </w:tcBorders>
+            <w:shd w:val="clear" w:color="auto" w:fill="FFFFFF"/>
+            <w:tcMar>
+              <w:top w:w="60" w:type="dxa"/>
+              <w:left w:w="60" w:type="dxa"/>
+              <w:bottom w:w="60" w:type="dxa"/>
+              <w:right w:w="60" w:type="dxa"/>
+            </w:tcMar>
+            <w:vAlign w:val="center"/>
+          </w:tcPr>
+          <w:p>
+            <w:pPr>
+              <w:jc w:val="center"/>
+              <w:rPr>
+                <w:rFonts w:asciiTheme="majorHAnsi" w:hAnsiTheme="majorHAnsi" w:cstheme="majorHAnsi"/>
+                <w:sz w:val="24"/>
+                <w:szCs w:val="20"/>
+              </w:rPr>
+            </w:pPr>
+            <w:r>
+              <w:rPr>
+                <w:rFonts w:asciiTheme="majorHAnsi" w:hAnsiTheme="majorHAnsi" w:cstheme="majorHAnsi"/>
+                <w:sz w:val="24"/>
+                <w:szCs w:val="20"/>
+              </w:rPr>
+              <w:t>3</w:t>
+            </w:r>
+          </w:p>
+        </w:tc>
+        <w:tc>
+          <w:tcPr>
+            <w:tcW w:w="444" w:type="pct"/>
+            <w:tcBorders>
+              <w:top w:val="single" w:sz="6" w:space="0" w:color="000000"/>
+              <w:left w:val="single" w:sz="6" w:space="0" w:color="000000"/>
+              <w:bottom w:val="single" w:sz="6" w:space="0" w:color="000000"/>
+              <w:right w:val="single" w:sz="6" w:space="0" w:color="000000"/>
+            </w:tcBorders>
+            <w:shd w:val="clear" w:color="auto" w:fill="FFFFFF"/>
+            <w:tcMar>
+              <w:top w:w="60" w:type="dxa"/>
+              <w:left w:w="60" w:type="dxa"/>
+              <w:bottom w:w="60" w:type="dxa"/>
+              <w:right w:w="60" w:type="dxa"/>
+            </w:tcMar>
+            <w:vAlign w:val="center"/>
+          </w:tcPr>
+          <w:p>
+            <w:pPr>
+              <w:jc w:val="center"/>
+              <w:rPr>
+                <w:rFonts w:asciiTheme="majorHAnsi" w:hAnsiTheme="majorHAnsi" w:cstheme="majorHAnsi"/>
+                <w:sz w:val="24"/>
+              </w:rPr>
+            </w:pPr>
+            <w:r>
+              <w:rPr>
+                <w:rFonts w:asciiTheme="majorHAnsi" w:hAnsiTheme="majorHAnsi" w:cstheme="majorHAnsi"/>
+                <w:sz w:val="24"/>
+              </w:rPr>
+              <w:t>4</w:t>
+            </w:r>
+          </w:p>
+        </w:tc>
+        <w:tc>
+          <w:tcPr>
+            <w:tcW w:w="700" w:type="pct"/>
+            <w:tcBorders>
+              <w:top w:val="single" w:sz="6" w:space="0" w:color="000000"/>
+              <w:left w:val="single" w:sz="6" w:space="0" w:color="000000"/>
+              <w:bottom w:val="single" w:sz="6" w:space="0" w:color="000000"/>
+              <w:right w:val="single" w:sz="6" w:space="0" w:color="000000"/>
+            </w:tcBorders>
+            <w:shd w:val="clear" w:color="auto" w:fill="FFFFFF"/>
+            <w:tcMar>
+              <w:top w:w="60" w:type="dxa"/>
+              <w:left w:w="60" w:type="dxa"/>
+              <w:bottom w:w="60" w:type="dxa"/>
+              <w:right w:w="60" w:type="dxa"/>
+            </w:tcMar>
+            <w:vAlign w:val="center"/>
+          </w:tcPr>
+          <w:p>
+            <w:pPr>
+              <w:jc w:val="center"/>
+              <w:rPr>
+                <w:rFonts w:asciiTheme="majorHAnsi" w:hAnsiTheme="majorHAnsi" w:cstheme="majorHAnsi"/>
+                <w:sz w:val="24"/>
+              </w:rPr>
+            </w:pPr>
+          </w:p>
+        </w:tc>
+        <w:tc>
+          <w:tcPr>
+            <w:tcW w:w="700" w:type="pct"/>
+            <w:tcBorders>
+              <w:top w:val="single" w:sz="6" w:space="0" w:color="000000"/>
+              <w:left w:val="single" w:sz="6" w:space="0" w:color="000000"/>
+              <w:bottom w:val="single" w:sz="6" w:space="0" w:color="000000"/>
+              <w:right w:val="single" w:sz="6" w:space="0" w:color="000000"/>
+            </w:tcBorders>
+            <w:shd w:val="clear" w:color="auto" w:fill="FFFFFF"/>
+            <w:tcMar>
+              <w:top w:w="60" w:type="dxa"/>
+              <w:left w:w="60" w:type="dxa"/>
+              <w:bottom w:w="60" w:type="dxa"/>
+              <w:right w:w="60" w:type="dxa"/>
+            </w:tcMar>
+            <w:vAlign w:val="center"/>
+          </w:tcPr>
+          <w:p>
+            <w:pPr>
+              <w:jc w:val="center"/>
+              <w:rPr>
+                <w:rFonts w:asciiTheme="majorHAnsi" w:hAnsiTheme="majorHAnsi" w:cstheme="majorHAnsi"/>
+                <w:sz w:val="24"/>
+                <w:szCs w:val="20"/>
+              </w:rPr>
+            </w:pPr>
+            <w:r>
+              <w:rPr>
+                <w:rFonts w:asciiTheme="majorHAnsi" w:hAnsiTheme="majorHAnsi" w:cstheme="majorHAnsi"/>
+                <w:sz w:val="24"/>
+                <w:szCs w:val="20"/>
+              </w:rPr>
+              <w:t>x</w:t>
+            </w:r>
+          </w:p>
+        </w:tc>
+        <w:tc>
+          <w:tcPr>
+            <w:tcW w:w="572" w:type="pct"/>
+            <w:tcBorders>
+              <w:top w:val="single" w:sz="6" w:space="0" w:color="000000"/>
+              <w:left w:val="single" w:sz="6" w:space="0" w:color="000000"/>
+              <w:bottom w:val="single" w:sz="6" w:space="0" w:color="000000"/>
+              <w:right w:val="single" w:sz="6" w:space="0" w:color="000000"/>
+            </w:tcBorders>
+            <w:shd w:val="clear" w:color="auto" w:fill="FFFFFF"/>
+            <w:tcMar>
+              <w:top w:w="60" w:type="dxa"/>
+              <w:left w:w="60" w:type="dxa"/>
+              <w:bottom w:w="60" w:type="dxa"/>
+              <w:right w:w="60" w:type="dxa"/>
+            </w:tcMar>
+            <w:vAlign w:val="center"/>
+          </w:tcPr>
+          <w:p>
+            <w:pPr>
+              <w:jc w:val="center"/>
+              <w:rPr>
+                <w:rFonts w:asciiTheme="majorHAnsi" w:hAnsiTheme="majorHAnsi" w:cstheme="majorHAnsi"/>
+                <w:sz w:val="24"/>
+              </w:rPr>
+            </w:pPr>
           </w:p>
         </w:tc>
       </w:tr>
@@ -3433,6 +3728,7 @@
         </w:rPr>
       </w:pPr>
     </w:p>
+    <w:p/>
     <w:sectPr>
       <w:pgSz w:w="12240" w:h="15840"/>
       <w:pgMar w:top="1440" w:right="1440" w:bottom="1440" w:left="1440" w:header="0" w:footer="720" w:gutter="0"/>

</xml_diff>

<commit_message>
Added Seasons, day & night cycle and time. Last commit.
</commit_message>
<xml_diff>
--- a/Génie Logiciel/Product Backlog/Product Backlog.docx
+++ b/Génie Logiciel/Product Backlog/Product Backlog.docx
@@ -1268,13 +1268,15 @@
               <w:jc w:val="center"/>
               <w:rPr>
                 <w:rFonts w:asciiTheme="majorHAnsi" w:hAnsiTheme="majorHAnsi" w:cstheme="majorHAnsi"/>
-                <w:sz w:val="24"/>
-              </w:rPr>
-            </w:pPr>
-            <w:proofErr w:type="spellStart"/>
-            <w:r>
-              <w:rPr>
-                <w:rFonts w:asciiTheme="majorHAnsi" w:hAnsiTheme="majorHAnsi" w:cstheme="majorHAnsi"/>
+                <w:strike/>
+                <w:sz w:val="24"/>
+              </w:rPr>
+            </w:pPr>
+            <w:proofErr w:type="spellStart"/>
+            <w:r>
+              <w:rPr>
+                <w:rFonts w:asciiTheme="majorHAnsi" w:hAnsiTheme="majorHAnsi" w:cstheme="majorHAnsi"/>
+                <w:strike/>
                 <w:color w:val="367DA2"/>
                 <w:sz w:val="24"/>
                 <w:szCs w:val="20"/>
@@ -1285,6 +1287,7 @@
             <w:r>
               <w:rPr>
                 <w:rFonts w:asciiTheme="majorHAnsi" w:hAnsiTheme="majorHAnsi" w:cstheme="majorHAnsi"/>
+                <w:strike/>
                 <w:color w:val="367DA2"/>
                 <w:sz w:val="24"/>
                 <w:szCs w:val="20"/>
@@ -1295,6 +1298,7 @@
             <w:r>
               <w:rPr>
                 <w:rFonts w:asciiTheme="majorHAnsi" w:hAnsiTheme="majorHAnsi" w:cstheme="majorHAnsi"/>
+                <w:strike/>
                 <w:color w:val="367DA2"/>
                 <w:sz w:val="24"/>
                 <w:szCs w:val="20"/>
@@ -1305,6 +1309,7 @@
             <w:r>
               <w:rPr>
                 <w:rFonts w:asciiTheme="majorHAnsi" w:hAnsiTheme="majorHAnsi" w:cstheme="majorHAnsi"/>
+                <w:strike/>
                 <w:color w:val="367DA2"/>
                 <w:sz w:val="24"/>
                 <w:szCs w:val="20"/>
@@ -1315,6 +1320,7 @@
             <w:r>
               <w:rPr>
                 <w:rFonts w:asciiTheme="majorHAnsi" w:hAnsiTheme="majorHAnsi" w:cstheme="majorHAnsi"/>
+                <w:strike/>
                 <w:color w:val="367DA2"/>
                 <w:sz w:val="24"/>
                 <w:szCs w:val="20"/>
@@ -1325,6 +1331,7 @@
             <w:r>
               <w:rPr>
                 <w:rFonts w:asciiTheme="majorHAnsi" w:hAnsiTheme="majorHAnsi" w:cstheme="majorHAnsi"/>
+                <w:strike/>
                 <w:color w:val="367DA2"/>
                 <w:sz w:val="24"/>
                 <w:szCs w:val="20"/>
@@ -1335,6 +1342,7 @@
             <w:r>
               <w:rPr>
                 <w:rFonts w:asciiTheme="majorHAnsi" w:hAnsiTheme="majorHAnsi" w:cstheme="majorHAnsi"/>
+                <w:strike/>
                 <w:color w:val="367DA2"/>
                 <w:sz w:val="24"/>
                 <w:szCs w:val="20"/>
@@ -1766,42 +1774,41 @@
                 <w:szCs w:val="20"/>
               </w:rPr>
             </w:pPr>
-            <w:r>
-              <w:rPr>
-                <w:rFonts w:asciiTheme="majorHAnsi" w:hAnsiTheme="majorHAnsi" w:cstheme="majorHAnsi"/>
-                <w:sz w:val="24"/>
-                <w:szCs w:val="20"/>
+          </w:p>
+        </w:tc>
+        <w:tc>
+          <w:tcPr>
+            <w:tcW w:w="572" w:type="pct"/>
+            <w:tcBorders>
+              <w:top w:val="single" w:sz="6" w:space="0" w:color="000000"/>
+              <w:left w:val="single" w:sz="6" w:space="0" w:color="000000"/>
+              <w:bottom w:val="single" w:sz="6" w:space="0" w:color="000000"/>
+              <w:right w:val="single" w:sz="6" w:space="0" w:color="000000"/>
+            </w:tcBorders>
+            <w:shd w:val="clear" w:color="auto" w:fill="FFFFFF"/>
+            <w:tcMar>
+              <w:top w:w="60" w:type="dxa"/>
+              <w:left w:w="60" w:type="dxa"/>
+              <w:bottom w:w="60" w:type="dxa"/>
+              <w:right w:w="60" w:type="dxa"/>
+            </w:tcMar>
+            <w:vAlign w:val="center"/>
+          </w:tcPr>
+          <w:p>
+            <w:pPr>
+              <w:jc w:val="center"/>
+              <w:rPr>
+                <w:rFonts w:asciiTheme="majorHAnsi" w:hAnsiTheme="majorHAnsi" w:cstheme="majorHAnsi"/>
+                <w:sz w:val="24"/>
+              </w:rPr>
+            </w:pPr>
+            <w:r>
+              <w:rPr>
+                <w:rFonts w:asciiTheme="majorHAnsi" w:hAnsiTheme="majorHAnsi" w:cstheme="majorHAnsi"/>
+                <w:sz w:val="24"/>
               </w:rPr>
               <w:t>x</w:t>
             </w:r>
-          </w:p>
-        </w:tc>
-        <w:tc>
-          <w:tcPr>
-            <w:tcW w:w="572" w:type="pct"/>
-            <w:tcBorders>
-              <w:top w:val="single" w:sz="6" w:space="0" w:color="000000"/>
-              <w:left w:val="single" w:sz="6" w:space="0" w:color="000000"/>
-              <w:bottom w:val="single" w:sz="6" w:space="0" w:color="000000"/>
-              <w:right w:val="single" w:sz="6" w:space="0" w:color="000000"/>
-            </w:tcBorders>
-            <w:shd w:val="clear" w:color="auto" w:fill="FFFFFF"/>
-            <w:tcMar>
-              <w:top w:w="60" w:type="dxa"/>
-              <w:left w:w="60" w:type="dxa"/>
-              <w:bottom w:w="60" w:type="dxa"/>
-              <w:right w:w="60" w:type="dxa"/>
-            </w:tcMar>
-            <w:vAlign w:val="center"/>
-          </w:tcPr>
-          <w:p>
-            <w:pPr>
-              <w:jc w:val="center"/>
-              <w:rPr>
-                <w:rFonts w:asciiTheme="majorHAnsi" w:hAnsiTheme="majorHAnsi" w:cstheme="majorHAnsi"/>
-                <w:sz w:val="24"/>
-              </w:rPr>
-            </w:pPr>
           </w:p>
         </w:tc>
       </w:tr>
@@ -1964,8 +1971,6 @@
               </w:rPr>
               <w:t>4</w:t>
             </w:r>
-            <w:bookmarkStart w:id="0" w:name="_GoBack"/>
-            <w:bookmarkEnd w:id="0"/>
           </w:p>
         </w:tc>
         <w:tc>
@@ -2061,42 +2066,41 @@
                 <w:szCs w:val="20"/>
               </w:rPr>
             </w:pPr>
-            <w:r>
-              <w:rPr>
-                <w:rFonts w:asciiTheme="majorHAnsi" w:hAnsiTheme="majorHAnsi" w:cstheme="majorHAnsi"/>
-                <w:sz w:val="24"/>
-                <w:szCs w:val="20"/>
+          </w:p>
+        </w:tc>
+        <w:tc>
+          <w:tcPr>
+            <w:tcW w:w="572" w:type="pct"/>
+            <w:tcBorders>
+              <w:top w:val="single" w:sz="6" w:space="0" w:color="000000"/>
+              <w:left w:val="single" w:sz="6" w:space="0" w:color="000000"/>
+              <w:bottom w:val="single" w:sz="6" w:space="0" w:color="000000"/>
+              <w:right w:val="single" w:sz="6" w:space="0" w:color="000000"/>
+            </w:tcBorders>
+            <w:shd w:val="clear" w:color="auto" w:fill="FFFFFF"/>
+            <w:tcMar>
+              <w:top w:w="60" w:type="dxa"/>
+              <w:left w:w="60" w:type="dxa"/>
+              <w:bottom w:w="60" w:type="dxa"/>
+              <w:right w:w="60" w:type="dxa"/>
+            </w:tcMar>
+            <w:vAlign w:val="center"/>
+          </w:tcPr>
+          <w:p>
+            <w:pPr>
+              <w:jc w:val="center"/>
+              <w:rPr>
+                <w:rFonts w:asciiTheme="majorHAnsi" w:hAnsiTheme="majorHAnsi" w:cstheme="majorHAnsi"/>
+                <w:sz w:val="24"/>
+              </w:rPr>
+            </w:pPr>
+            <w:r>
+              <w:rPr>
+                <w:rFonts w:asciiTheme="majorHAnsi" w:hAnsiTheme="majorHAnsi" w:cstheme="majorHAnsi"/>
+                <w:sz w:val="24"/>
               </w:rPr>
               <w:t>x</w:t>
             </w:r>
-          </w:p>
-        </w:tc>
-        <w:tc>
-          <w:tcPr>
-            <w:tcW w:w="572" w:type="pct"/>
-            <w:tcBorders>
-              <w:top w:val="single" w:sz="6" w:space="0" w:color="000000"/>
-              <w:left w:val="single" w:sz="6" w:space="0" w:color="000000"/>
-              <w:bottom w:val="single" w:sz="6" w:space="0" w:color="000000"/>
-              <w:right w:val="single" w:sz="6" w:space="0" w:color="000000"/>
-            </w:tcBorders>
-            <w:shd w:val="clear" w:color="auto" w:fill="FFFFFF"/>
-            <w:tcMar>
-              <w:top w:w="60" w:type="dxa"/>
-              <w:left w:w="60" w:type="dxa"/>
-              <w:bottom w:w="60" w:type="dxa"/>
-              <w:right w:w="60" w:type="dxa"/>
-            </w:tcMar>
-            <w:vAlign w:val="center"/>
-          </w:tcPr>
-          <w:p>
-            <w:pPr>
-              <w:jc w:val="center"/>
-              <w:rPr>
-                <w:rFonts w:asciiTheme="majorHAnsi" w:hAnsiTheme="majorHAnsi" w:cstheme="majorHAnsi"/>
-                <w:sz w:val="24"/>
-              </w:rPr>
-            </w:pPr>
           </w:p>
         </w:tc>
       </w:tr>
@@ -2354,70 +2358,69 @@
                 <w:szCs w:val="20"/>
               </w:rPr>
             </w:pPr>
-            <w:r>
-              <w:rPr>
-                <w:rFonts w:asciiTheme="majorHAnsi" w:hAnsiTheme="majorHAnsi" w:cstheme="majorHAnsi"/>
-                <w:sz w:val="24"/>
-                <w:szCs w:val="20"/>
+          </w:p>
+        </w:tc>
+        <w:tc>
+          <w:tcPr>
+            <w:tcW w:w="700" w:type="pct"/>
+            <w:tcBorders>
+              <w:top w:val="single" w:sz="6" w:space="0" w:color="000000"/>
+              <w:left w:val="single" w:sz="6" w:space="0" w:color="000000"/>
+              <w:bottom w:val="single" w:sz="6" w:space="0" w:color="000000"/>
+              <w:right w:val="single" w:sz="6" w:space="0" w:color="000000"/>
+            </w:tcBorders>
+            <w:shd w:val="clear" w:color="auto" w:fill="FFFFFF"/>
+            <w:tcMar>
+              <w:top w:w="60" w:type="dxa"/>
+              <w:left w:w="60" w:type="dxa"/>
+              <w:bottom w:w="60" w:type="dxa"/>
+              <w:right w:w="60" w:type="dxa"/>
+            </w:tcMar>
+            <w:vAlign w:val="center"/>
+          </w:tcPr>
+          <w:p>
+            <w:pPr>
+              <w:jc w:val="center"/>
+              <w:rPr>
+                <w:rFonts w:asciiTheme="majorHAnsi" w:hAnsiTheme="majorHAnsi" w:cstheme="majorHAnsi"/>
+                <w:sz w:val="24"/>
+              </w:rPr>
+            </w:pPr>
+          </w:p>
+        </w:tc>
+        <w:tc>
+          <w:tcPr>
+            <w:tcW w:w="572" w:type="pct"/>
+            <w:tcBorders>
+              <w:top w:val="single" w:sz="6" w:space="0" w:color="000000"/>
+              <w:left w:val="single" w:sz="6" w:space="0" w:color="000000"/>
+              <w:bottom w:val="single" w:sz="6" w:space="0" w:color="000000"/>
+              <w:right w:val="single" w:sz="6" w:space="0" w:color="000000"/>
+            </w:tcBorders>
+            <w:shd w:val="clear" w:color="auto" w:fill="FFFFFF"/>
+            <w:tcMar>
+              <w:top w:w="60" w:type="dxa"/>
+              <w:left w:w="60" w:type="dxa"/>
+              <w:bottom w:w="60" w:type="dxa"/>
+              <w:right w:w="60" w:type="dxa"/>
+            </w:tcMar>
+            <w:vAlign w:val="center"/>
+          </w:tcPr>
+          <w:p>
+            <w:pPr>
+              <w:jc w:val="center"/>
+              <w:rPr>
+                <w:rFonts w:asciiTheme="majorHAnsi" w:hAnsiTheme="majorHAnsi" w:cstheme="majorHAnsi"/>
+                <w:sz w:val="24"/>
+              </w:rPr>
+            </w:pPr>
+            <w:r>
+              <w:rPr>
+                <w:rFonts w:asciiTheme="majorHAnsi" w:hAnsiTheme="majorHAnsi" w:cstheme="majorHAnsi"/>
+                <w:sz w:val="24"/>
               </w:rPr>
               <w:t>x</w:t>
             </w:r>
-          </w:p>
-        </w:tc>
-        <w:tc>
-          <w:tcPr>
-            <w:tcW w:w="700" w:type="pct"/>
-            <w:tcBorders>
-              <w:top w:val="single" w:sz="6" w:space="0" w:color="000000"/>
-              <w:left w:val="single" w:sz="6" w:space="0" w:color="000000"/>
-              <w:bottom w:val="single" w:sz="6" w:space="0" w:color="000000"/>
-              <w:right w:val="single" w:sz="6" w:space="0" w:color="000000"/>
-            </w:tcBorders>
-            <w:shd w:val="clear" w:color="auto" w:fill="FFFFFF"/>
-            <w:tcMar>
-              <w:top w:w="60" w:type="dxa"/>
-              <w:left w:w="60" w:type="dxa"/>
-              <w:bottom w:w="60" w:type="dxa"/>
-              <w:right w:w="60" w:type="dxa"/>
-            </w:tcMar>
-            <w:vAlign w:val="center"/>
-          </w:tcPr>
-          <w:p>
-            <w:pPr>
-              <w:jc w:val="center"/>
-              <w:rPr>
-                <w:rFonts w:asciiTheme="majorHAnsi" w:hAnsiTheme="majorHAnsi" w:cstheme="majorHAnsi"/>
-                <w:sz w:val="24"/>
-              </w:rPr>
-            </w:pPr>
-          </w:p>
-        </w:tc>
-        <w:tc>
-          <w:tcPr>
-            <w:tcW w:w="572" w:type="pct"/>
-            <w:tcBorders>
-              <w:top w:val="single" w:sz="6" w:space="0" w:color="000000"/>
-              <w:left w:val="single" w:sz="6" w:space="0" w:color="000000"/>
-              <w:bottom w:val="single" w:sz="6" w:space="0" w:color="000000"/>
-              <w:right w:val="single" w:sz="6" w:space="0" w:color="000000"/>
-            </w:tcBorders>
-            <w:shd w:val="clear" w:color="auto" w:fill="FFFFFF"/>
-            <w:tcMar>
-              <w:top w:w="60" w:type="dxa"/>
-              <w:left w:w="60" w:type="dxa"/>
-              <w:bottom w:w="60" w:type="dxa"/>
-              <w:right w:w="60" w:type="dxa"/>
-            </w:tcMar>
-            <w:vAlign w:val="center"/>
-          </w:tcPr>
-          <w:p>
-            <w:pPr>
-              <w:jc w:val="center"/>
-              <w:rPr>
-                <w:rFonts w:asciiTheme="majorHAnsi" w:hAnsiTheme="majorHAnsi" w:cstheme="majorHAnsi"/>
-                <w:sz w:val="24"/>
-              </w:rPr>
-            </w:pPr>
           </w:p>
         </w:tc>
       </w:tr>
@@ -2714,6 +2717,34 @@
                 <w:sz w:val="24"/>
               </w:rPr>
             </w:pPr>
+          </w:p>
+        </w:tc>
+        <w:tc>
+          <w:tcPr>
+            <w:tcW w:w="572" w:type="pct"/>
+            <w:tcBorders>
+              <w:top w:val="single" w:sz="6" w:space="0" w:color="000000"/>
+              <w:left w:val="single" w:sz="6" w:space="0" w:color="000000"/>
+              <w:bottom w:val="single" w:sz="6" w:space="0" w:color="000000"/>
+              <w:right w:val="single" w:sz="6" w:space="0" w:color="000000"/>
+            </w:tcBorders>
+            <w:shd w:val="clear" w:color="auto" w:fill="FFFFFF"/>
+            <w:tcMar>
+              <w:top w:w="60" w:type="dxa"/>
+              <w:left w:w="60" w:type="dxa"/>
+              <w:bottom w:w="60" w:type="dxa"/>
+              <w:right w:w="60" w:type="dxa"/>
+            </w:tcMar>
+            <w:vAlign w:val="center"/>
+          </w:tcPr>
+          <w:p>
+            <w:pPr>
+              <w:jc w:val="center"/>
+              <w:rPr>
+                <w:rFonts w:asciiTheme="majorHAnsi" w:hAnsiTheme="majorHAnsi" w:cstheme="majorHAnsi"/>
+                <w:sz w:val="24"/>
+              </w:rPr>
+            </w:pPr>
             <w:r>
               <w:rPr>
                 <w:rFonts w:asciiTheme="majorHAnsi" w:hAnsiTheme="majorHAnsi" w:cstheme="majorHAnsi"/>
@@ -2721,34 +2752,6 @@
               </w:rPr>
               <w:t>x</w:t>
             </w:r>
-          </w:p>
-        </w:tc>
-        <w:tc>
-          <w:tcPr>
-            <w:tcW w:w="572" w:type="pct"/>
-            <w:tcBorders>
-              <w:top w:val="single" w:sz="6" w:space="0" w:color="000000"/>
-              <w:left w:val="single" w:sz="6" w:space="0" w:color="000000"/>
-              <w:bottom w:val="single" w:sz="6" w:space="0" w:color="000000"/>
-              <w:right w:val="single" w:sz="6" w:space="0" w:color="000000"/>
-            </w:tcBorders>
-            <w:shd w:val="clear" w:color="auto" w:fill="FFFFFF"/>
-            <w:tcMar>
-              <w:top w:w="60" w:type="dxa"/>
-              <w:left w:w="60" w:type="dxa"/>
-              <w:bottom w:w="60" w:type="dxa"/>
-              <w:right w:w="60" w:type="dxa"/>
-            </w:tcMar>
-            <w:vAlign w:val="center"/>
-          </w:tcPr>
-          <w:p>
-            <w:pPr>
-              <w:jc w:val="center"/>
-              <w:rPr>
-                <w:rFonts w:asciiTheme="majorHAnsi" w:hAnsiTheme="majorHAnsi" w:cstheme="majorHAnsi"/>
-                <w:sz w:val="24"/>
-              </w:rPr>
-            </w:pPr>
           </w:p>
         </w:tc>
       </w:tr>
@@ -3063,6 +3066,34 @@
                 <w:sz w:val="24"/>
               </w:rPr>
             </w:pPr>
+          </w:p>
+        </w:tc>
+        <w:tc>
+          <w:tcPr>
+            <w:tcW w:w="572" w:type="pct"/>
+            <w:tcBorders>
+              <w:top w:val="single" w:sz="6" w:space="0" w:color="000000"/>
+              <w:left w:val="single" w:sz="6" w:space="0" w:color="000000"/>
+              <w:bottom w:val="single" w:sz="6" w:space="0" w:color="000000"/>
+              <w:right w:val="single" w:sz="6" w:space="0" w:color="000000"/>
+            </w:tcBorders>
+            <w:shd w:val="clear" w:color="auto" w:fill="FFFFFF"/>
+            <w:tcMar>
+              <w:top w:w="60" w:type="dxa"/>
+              <w:left w:w="60" w:type="dxa"/>
+              <w:bottom w:w="60" w:type="dxa"/>
+              <w:right w:w="60" w:type="dxa"/>
+            </w:tcMar>
+            <w:vAlign w:val="center"/>
+          </w:tcPr>
+          <w:p>
+            <w:pPr>
+              <w:jc w:val="center"/>
+              <w:rPr>
+                <w:rFonts w:asciiTheme="majorHAnsi" w:hAnsiTheme="majorHAnsi" w:cstheme="majorHAnsi"/>
+                <w:sz w:val="24"/>
+              </w:rPr>
+            </w:pPr>
             <w:r>
               <w:rPr>
                 <w:rFonts w:asciiTheme="majorHAnsi" w:hAnsiTheme="majorHAnsi" w:cstheme="majorHAnsi"/>
@@ -3070,34 +3101,6 @@
               </w:rPr>
               <w:t>x</w:t>
             </w:r>
-          </w:p>
-        </w:tc>
-        <w:tc>
-          <w:tcPr>
-            <w:tcW w:w="572" w:type="pct"/>
-            <w:tcBorders>
-              <w:top w:val="single" w:sz="6" w:space="0" w:color="000000"/>
-              <w:left w:val="single" w:sz="6" w:space="0" w:color="000000"/>
-              <w:bottom w:val="single" w:sz="6" w:space="0" w:color="000000"/>
-              <w:right w:val="single" w:sz="6" w:space="0" w:color="000000"/>
-            </w:tcBorders>
-            <w:shd w:val="clear" w:color="auto" w:fill="FFFFFF"/>
-            <w:tcMar>
-              <w:top w:w="60" w:type="dxa"/>
-              <w:left w:w="60" w:type="dxa"/>
-              <w:bottom w:w="60" w:type="dxa"/>
-              <w:right w:w="60" w:type="dxa"/>
-            </w:tcMar>
-            <w:vAlign w:val="center"/>
-          </w:tcPr>
-          <w:p>
-            <w:pPr>
-              <w:jc w:val="center"/>
-              <w:rPr>
-                <w:rFonts w:asciiTheme="majorHAnsi" w:hAnsiTheme="majorHAnsi" w:cstheme="majorHAnsi"/>
-                <w:sz w:val="24"/>
-              </w:rPr>
-            </w:pPr>
           </w:p>
         </w:tc>
       </w:tr>
@@ -3665,42 +3668,41 @@
                 <w:szCs w:val="20"/>
               </w:rPr>
             </w:pPr>
-            <w:r>
-              <w:rPr>
-                <w:rFonts w:asciiTheme="majorHAnsi" w:hAnsiTheme="majorHAnsi" w:cstheme="majorHAnsi"/>
-                <w:sz w:val="24"/>
-                <w:szCs w:val="20"/>
+          </w:p>
+        </w:tc>
+        <w:tc>
+          <w:tcPr>
+            <w:tcW w:w="572" w:type="pct"/>
+            <w:tcBorders>
+              <w:top w:val="single" w:sz="6" w:space="0" w:color="000000"/>
+              <w:left w:val="single" w:sz="6" w:space="0" w:color="000000"/>
+              <w:bottom w:val="single" w:sz="6" w:space="0" w:color="000000"/>
+              <w:right w:val="single" w:sz="6" w:space="0" w:color="000000"/>
+            </w:tcBorders>
+            <w:shd w:val="clear" w:color="auto" w:fill="FFFFFF"/>
+            <w:tcMar>
+              <w:top w:w="60" w:type="dxa"/>
+              <w:left w:w="60" w:type="dxa"/>
+              <w:bottom w:w="60" w:type="dxa"/>
+              <w:right w:w="60" w:type="dxa"/>
+            </w:tcMar>
+            <w:vAlign w:val="center"/>
+          </w:tcPr>
+          <w:p>
+            <w:pPr>
+              <w:jc w:val="center"/>
+              <w:rPr>
+                <w:rFonts w:asciiTheme="majorHAnsi" w:hAnsiTheme="majorHAnsi" w:cstheme="majorHAnsi"/>
+                <w:sz w:val="24"/>
+              </w:rPr>
+            </w:pPr>
+            <w:r>
+              <w:rPr>
+                <w:rFonts w:asciiTheme="majorHAnsi" w:hAnsiTheme="majorHAnsi" w:cstheme="majorHAnsi"/>
+                <w:sz w:val="24"/>
               </w:rPr>
               <w:t>x</w:t>
             </w:r>
-          </w:p>
-        </w:tc>
-        <w:tc>
-          <w:tcPr>
-            <w:tcW w:w="572" w:type="pct"/>
-            <w:tcBorders>
-              <w:top w:val="single" w:sz="6" w:space="0" w:color="000000"/>
-              <w:left w:val="single" w:sz="6" w:space="0" w:color="000000"/>
-              <w:bottom w:val="single" w:sz="6" w:space="0" w:color="000000"/>
-              <w:right w:val="single" w:sz="6" w:space="0" w:color="000000"/>
-            </w:tcBorders>
-            <w:shd w:val="clear" w:color="auto" w:fill="FFFFFF"/>
-            <w:tcMar>
-              <w:top w:w="60" w:type="dxa"/>
-              <w:left w:w="60" w:type="dxa"/>
-              <w:bottom w:w="60" w:type="dxa"/>
-              <w:right w:w="60" w:type="dxa"/>
-            </w:tcMar>
-            <w:vAlign w:val="center"/>
-          </w:tcPr>
-          <w:p>
-            <w:pPr>
-              <w:jc w:val="center"/>
-              <w:rPr>
-                <w:rFonts w:asciiTheme="majorHAnsi" w:hAnsiTheme="majorHAnsi" w:cstheme="majorHAnsi"/>
-                <w:sz w:val="24"/>
-              </w:rPr>
-            </w:pPr>
           </w:p>
         </w:tc>
       </w:tr>
@@ -3711,24 +3713,9 @@
       </w:pPr>
     </w:p>
     <w:p>
-      <w:pPr>
-        <w:jc w:val="both"/>
-      </w:pPr>
+      <w:bookmarkStart w:id="0" w:name="_GoBack"/>
+      <w:bookmarkEnd w:id="0"/>
     </w:p>
-    <w:p>
-      <w:pPr>
-        <w:jc w:val="both"/>
-      </w:pPr>
-    </w:p>
-    <w:p>
-      <w:pPr>
-        <w:jc w:val="both"/>
-        <w:rPr>
-          <w:b/>
-        </w:rPr>
-      </w:pPr>
-    </w:p>
-    <w:p/>
     <w:sectPr>
       <w:pgSz w:w="12240" w:h="15840"/>
       <w:pgMar w:top="1440" w:right="1440" w:bottom="1440" w:left="1440" w:header="0" w:footer="720" w:gutter="0"/>

</xml_diff>